<commit_message>
[Docker]-Update insecure registry indetails
</commit_message>
<xml_diff>
--- a/k8s/k8s tasks.docx
+++ b/k8s/k8s tasks.docx
@@ -1,6 +1,6 @@
 
 <file path=word/document.xml><?xml version="1.0" encoding="utf-8"?>
-<w:document xmlns:wpc="http://schemas.microsoft.com/office/word/2010/wordprocessingCanvas" xmlns:cx="http://schemas.microsoft.com/office/drawing/2014/chartex" xmlns:cx1="http://schemas.microsoft.com/office/drawing/2015/9/8/chartex" xmlns:cx2="http://schemas.microsoft.com/office/drawing/2015/10/21/chartex" xmlns:cx3="http://schemas.microsoft.com/office/drawing/2016/5/9/chartex" xmlns:cx4="http://schemas.microsoft.com/office/drawing/2016/5/10/chartex" xmlns:cx5="http://schemas.microsoft.com/office/drawing/2016/5/11/chartex" xmlns:cx6="http://schemas.microsoft.com/office/drawing/2016/5/12/chartex" xmlns:cx7="http://schemas.microsoft.com/office/drawing/2016/5/13/chartex" xmlns:cx8="http://schemas.microsoft.com/office/drawing/2016/5/14/chartex" xmlns:mc="http://schemas.openxmlformats.org/markup-compatibility/2006" xmlns:aink="http://schemas.microsoft.com/office/drawing/2016/ink" xmlns:am3d="http://schemas.microsoft.com/office/drawing/2017/model3d" xmlns:o="urn:schemas-microsoft-com:office:office" xmlns:oel="http://schemas.microsoft.com/office/2019/extlst" xmlns:r="http://schemas.openxmlformats.org/officeDocument/2006/relationships" xmlns:m="http://schemas.openxmlformats.org/officeDocument/2006/math" xmlns:v="urn:schemas-microsoft-com:vml" xmlns:wp14="http://schemas.microsoft.com/office/word/2010/wordprocessingDrawing" xmlns:wp="http://schemas.openxmlformats.org/drawingml/2006/wordprocessingDrawing" xmlns:w10="urn:schemas-microsoft-com:office:word" xmlns:w="http://schemas.openxmlformats.org/wordprocessingml/2006/main" xmlns:w14="http://schemas.microsoft.com/office/word/2010/wordml" xmlns:w15="http://schemas.microsoft.com/office/word/2012/wordml" xmlns:w16cex="http://schemas.microsoft.com/office/word/2018/wordml/cex" xmlns:w16cid="http://schemas.microsoft.com/office/word/2016/wordml/cid" xmlns:w16="http://schemas.microsoft.com/office/word/2018/wordml" xmlns:w16du="http://schemas.microsoft.com/office/word/2023/wordml/word16du" xmlns:w16sdtdh="http://schemas.microsoft.com/office/word/2020/wordml/sdtdatahash" xmlns:w16se="http://schemas.microsoft.com/office/word/2015/wordml/symex" xmlns:wpg="http://schemas.microsoft.com/office/word/2010/wordprocessingGroup" xmlns:wpi="http://schemas.microsoft.com/office/word/2010/wordprocessingInk" xmlns:wne="http://schemas.microsoft.com/office/word/2006/wordml" xmlns:wps="http://schemas.microsoft.com/office/word/2010/wordprocessingShape" mc:Ignorable="w14 w15 w16se w16cid w16 w16cex w16sdtdh wp14">
+<w:document xmlns:wpc="http://schemas.microsoft.com/office/word/2010/wordprocessingCanvas" xmlns:cx="http://schemas.microsoft.com/office/drawing/2014/chartex" xmlns:cx1="http://schemas.microsoft.com/office/drawing/2015/9/8/chartex" xmlns:cx2="http://schemas.microsoft.com/office/drawing/2015/10/21/chartex" xmlns:cx3="http://schemas.microsoft.com/office/drawing/2016/5/9/chartex" xmlns:cx4="http://schemas.microsoft.com/office/drawing/2016/5/10/chartex" xmlns:cx5="http://schemas.microsoft.com/office/drawing/2016/5/11/chartex" xmlns:cx6="http://schemas.microsoft.com/office/drawing/2016/5/12/chartex" xmlns:cx7="http://schemas.microsoft.com/office/drawing/2016/5/13/chartex" xmlns:cx8="http://schemas.microsoft.com/office/drawing/2016/5/14/chartex" xmlns:mc="http://schemas.openxmlformats.org/markup-compatibility/2006" xmlns:aink="http://schemas.microsoft.com/office/drawing/2016/ink" xmlns:am3d="http://schemas.microsoft.com/office/drawing/2017/model3d" xmlns:o="urn:schemas-microsoft-com:office:office" xmlns:oel="http://schemas.microsoft.com/office/2019/extlst" xmlns:r="http://schemas.openxmlformats.org/officeDocument/2006/relationships" xmlns:m="http://schemas.openxmlformats.org/officeDocument/2006/math" xmlns:v="urn:schemas-microsoft-com:vml" xmlns:wp14="http://schemas.microsoft.com/office/word/2010/wordprocessingDrawing" xmlns:wp="http://schemas.openxmlformats.org/drawingml/2006/wordprocessingDrawing" xmlns:w10="urn:schemas-microsoft-com:office:word" xmlns:w="http://schemas.openxmlformats.org/wordprocessingml/2006/main" xmlns:w14="http://schemas.microsoft.com/office/word/2010/wordml" xmlns:w15="http://schemas.microsoft.com/office/word/2012/wordml" xmlns:w16cex="http://schemas.microsoft.com/office/word/2018/wordml/cex" xmlns:w16cid="http://schemas.microsoft.com/office/word/2016/wordml/cid" xmlns:w16="http://schemas.microsoft.com/office/word/2018/wordml" xmlns:w16du="http://schemas.microsoft.com/office/word/2023/wordml/word16du" xmlns:w16sdtdh="http://schemas.microsoft.com/office/word/2020/wordml/sdtdatahash" xmlns:w16sdtfl="http://schemas.microsoft.com/office/word/2024/wordml/sdtformatlock" xmlns:w16se="http://schemas.microsoft.com/office/word/2015/wordml/symex" xmlns:wpg="http://schemas.microsoft.com/office/word/2010/wordprocessingGroup" xmlns:wpi="http://schemas.microsoft.com/office/word/2010/wordprocessingInk" xmlns:wne="http://schemas.microsoft.com/office/word/2006/wordml" xmlns:wps="http://schemas.microsoft.com/office/word/2010/wordprocessingShape" mc:Ignorable="w14 w15 w16se w16cid w16 w16cex w16sdtdh w16sdtfl w16du wp14">
   <w:body>
     <w:p>
       <w:r>
@@ -15,15 +15,7 @@
       </w:r>
       <w:proofErr w:type="spellEnd"/>
       <w:r>
-        <w:t xml:space="preserve">=10.244.0.0/16 using </w:t>
-      </w:r>
-      <w:proofErr w:type="spellStart"/>
-      <w:r>
-        <w:t>kubeadm</w:t>
-      </w:r>
-      <w:proofErr w:type="spellEnd"/>
-      <w:r>
-        <w:t>. Make sure your cluster is healthy before you proceed</w:t>
+        <w:t>=10.244.0.0/16 using kubeadm. Make sure your cluster is healthy before you proceed</w:t>
       </w:r>
       <w:r>
         <w:t>.</w:t>
@@ -359,7 +351,7 @@
           <w:sz w:val="20"/>
           <w:szCs w:val="20"/>
         </w:rPr>
-        <w:t xml:space="preserve"> </w:t>
+        <w:t xml:space="preserve"> kubeadm --</w:t>
       </w:r>
       <w:proofErr w:type="spellStart"/>
       <w:r>
@@ -368,7 +360,7 @@
           <w:sz w:val="20"/>
           <w:szCs w:val="20"/>
         </w:rPr>
-        <w:t>kubeadm</w:t>
+        <w:t>disableexcludes</w:t>
       </w:r>
       <w:proofErr w:type="spellEnd"/>
       <w:r>
@@ -377,36 +369,8 @@
           <w:sz w:val="20"/>
           <w:szCs w:val="20"/>
         </w:rPr>
-        <w:t xml:space="preserve"> --</w:t>
-      </w:r>
-      <w:proofErr w:type="spellStart"/>
-      <w:r>
-        <w:rPr>
-          <w:rStyle w:val="ui-provider"/>
-          <w:sz w:val="20"/>
-          <w:szCs w:val="20"/>
-        </w:rPr>
-        <w:t>disableexcludes</w:t>
-      </w:r>
-      <w:proofErr w:type="spellEnd"/>
-      <w:r>
-        <w:rPr>
-          <w:rStyle w:val="ui-provider"/>
-          <w:sz w:val="20"/>
-          <w:szCs w:val="20"/>
-        </w:rPr>
-        <w:t>=</w:t>
-      </w:r>
-      <w:proofErr w:type="spellStart"/>
-      <w:r>
-        <w:rPr>
-          <w:rStyle w:val="ui-provider"/>
-          <w:sz w:val="20"/>
-          <w:szCs w:val="20"/>
-        </w:rPr>
-        <w:t>kubernetes</w:t>
-      </w:r>
-      <w:proofErr w:type="spellEnd"/>
+        <w:t>=kubernetes</w:t>
+      </w:r>
     </w:p>
     <w:p>
       <w:r>
@@ -456,7 +420,7 @@
           <w:noProof/>
         </w:rPr>
         <w:drawing>
-          <wp:anchor distT="0" distB="0" distL="114300" distR="114300" simplePos="0" relativeHeight="251664384" behindDoc="1" locked="0" layoutInCell="1" allowOverlap="1" wp14:anchorId="461592CF" wp14:editId="1BCE2E8B">
+          <wp:anchor distT="0" distB="0" distL="114300" distR="114300" simplePos="0" relativeHeight="251664384" behindDoc="1" locked="0" layoutInCell="1" allowOverlap="1" wp14:anchorId="461592CF" wp14:editId="05AD6AB5">
             <wp:simplePos x="0" y="0"/>
             <wp:positionH relativeFrom="column">
               <wp:posOffset>257810</wp:posOffset>
@@ -537,7 +501,7 @@
         </w:rPr>
         <w:lastRenderedPageBreak/>
         <w:drawing>
-          <wp:anchor distT="0" distB="0" distL="114300" distR="114300" simplePos="0" relativeHeight="251658240" behindDoc="1" locked="0" layoutInCell="1" allowOverlap="1" wp14:anchorId="5E36161D" wp14:editId="11A67842">
+          <wp:anchor distT="0" distB="0" distL="114300" distR="114300" simplePos="0" relativeHeight="251658240" behindDoc="1" locked="0" layoutInCell="1" allowOverlap="1" wp14:anchorId="5E36161D" wp14:editId="7D140FC1">
             <wp:simplePos x="0" y="0"/>
             <wp:positionH relativeFrom="margin">
               <wp:align>right</wp:align>
@@ -679,15 +643,7 @@
         </w:tabs>
       </w:pPr>
       <w:r>
-        <w:t xml:space="preserve">&gt;&gt;&gt; </w:t>
-      </w:r>
-      <w:proofErr w:type="spellStart"/>
-      <w:r>
-        <w:t>kubectl</w:t>
-      </w:r>
-      <w:proofErr w:type="spellEnd"/>
-      <w:r>
-        <w:t xml:space="preserve"> get no</w:t>
+        <w:t>&gt;&gt;&gt; kubectl get no</w:t>
       </w:r>
     </w:p>
     <w:p>
@@ -745,32 +701,19 @@
       </w:pPr>
       <w:r>
         <w:lastRenderedPageBreak/>
-        <w:t xml:space="preserve">&gt;&gt;&gt; </w:t>
+        <w:t>&gt;&gt;&gt; kubectl cre</w:t>
+      </w:r>
+      <w:r>
+        <w:t xml:space="preserve">ate ns </w:t>
       </w:r>
       <w:proofErr w:type="spellStart"/>
       <w:r>
-        <w:t>kubectl</w:t>
+        <w:t>mysql</w:t>
       </w:r>
       <w:proofErr w:type="spellEnd"/>
       <w:r>
-        <w:t xml:space="preserve"> cre</w:t>
-      </w:r>
-      <w:r>
-        <w:t xml:space="preserve">ate ns </w:t>
-      </w:r>
-      <w:proofErr w:type="spellStart"/>
-      <w:r>
-        <w:t>mysql</w:t>
-      </w:r>
-      <w:proofErr w:type="spellEnd"/>
-      <w:r>
-        <w:t>-</w:t>
-      </w:r>
-      <w:proofErr w:type="gramStart"/>
-      <w:r>
-        <w:t>ns</w:t>
-      </w:r>
-      <w:proofErr w:type="gramEnd"/>
+        <w:t>-ns</w:t>
+      </w:r>
     </w:p>
     <w:p>
       <w:pPr>
@@ -855,42 +798,22 @@
       <w:r>
         <w:t xml:space="preserve">&gt;&gt;&gt; </w:t>
       </w:r>
+      <w:r>
+        <w:t xml:space="preserve">kubectl apply -f </w:t>
+      </w:r>
       <w:proofErr w:type="spellStart"/>
       <w:r>
-        <w:t>kubectl</w:t>
+        <w:t>mysql-cm.yml</w:t>
       </w:r>
       <w:proofErr w:type="spellEnd"/>
-      <w:r>
-        <w:t xml:space="preserve"> apply -f </w:t>
-      </w:r>
-      <w:proofErr w:type="spellStart"/>
-      <w:proofErr w:type="gramStart"/>
-      <w:r>
-        <w:t>mysql-cm.yml</w:t>
-      </w:r>
-      <w:proofErr w:type="spellEnd"/>
-      <w:proofErr w:type="gramEnd"/>
     </w:p>
     <w:p>
       <w:pPr>
         <w:ind w:firstLine="720"/>
       </w:pPr>
       <w:r>
-        <w:t xml:space="preserve">&gt;&gt;&gt; </w:t>
-      </w:r>
-      <w:proofErr w:type="spellStart"/>
-      <w:r>
-        <w:t>kubectl</w:t>
-      </w:r>
-      <w:proofErr w:type="spellEnd"/>
-      <w:r>
-        <w:t xml:space="preserve"> get </w:t>
-      </w:r>
-      <w:proofErr w:type="gramStart"/>
-      <w:r>
-        <w:t>cm</w:t>
-      </w:r>
-      <w:proofErr w:type="gramEnd"/>
+        <w:t>&gt;&gt;&gt; kubectl get cm</w:t>
+      </w:r>
     </w:p>
     <w:p>
       <w:pPr>
@@ -1065,33 +988,8 @@
           <w:sz w:val="18"/>
           <w:szCs w:val="18"/>
         </w:rPr>
-        <w:t xml:space="preserve">&gt;&gt;&gt; </w:t>
-      </w:r>
-      <w:proofErr w:type="spellStart"/>
-      <w:r>
-        <w:rPr>
-          <w:sz w:val="18"/>
-          <w:szCs w:val="18"/>
-        </w:rPr>
-        <w:t>kubectl</w:t>
-      </w:r>
-      <w:proofErr w:type="spellEnd"/>
-      <w:r>
-        <w:rPr>
-          <w:sz w:val="18"/>
-          <w:szCs w:val="18"/>
-        </w:rPr>
-        <w:t xml:space="preserve"> create -f </w:t>
-      </w:r>
-      <w:proofErr w:type="gramStart"/>
-      <w:r>
-        <w:rPr>
-          <w:sz w:val="18"/>
-          <w:szCs w:val="18"/>
-        </w:rPr>
-        <w:t>https://raw.githubusercontent.com/prometheus-operator/prometheus-operator/master/bundle.yaml</w:t>
-      </w:r>
-      <w:proofErr w:type="gramEnd"/>
+        <w:t>&gt;&gt;&gt; kubectl create -f https://raw.githubusercontent.com/prometheus-operator/prometheus-operator/master/bundle.yaml</w:t>
+      </w:r>
     </w:p>
     <w:p>
       <w:pPr>
@@ -1487,13 +1385,8 @@
       </w:hyperlink>
     </w:p>
     <w:p>
-      <w:proofErr w:type="spellStart"/>
-      <w:r>
-        <w:t>mkdir</w:t>
-      </w:r>
-      <w:proofErr w:type="spellEnd"/>
-      <w:r>
-        <w:t xml:space="preserve"> /</w:t>
+      <w:r>
+        <w:t>mkdir /</w:t>
       </w:r>
       <w:proofErr w:type="spellStart"/>
       <w:r>
@@ -1607,27 +1500,55 @@
         <w:rPr>
           <w:color w:val="BF8F00" w:themeColor="accent4" w:themeShade="BF"/>
         </w:rPr>
-        <w:t xml:space="preserve">RUN </w:t>
+        <w:t>RUN mkdir -p /</w:t>
       </w:r>
       <w:proofErr w:type="spellStart"/>
       <w:r>
         <w:rPr>
           <w:color w:val="BF8F00" w:themeColor="accent4" w:themeShade="BF"/>
         </w:rPr>
-        <w:t>mkdir</w:t>
+        <w:t>usr</w:t>
       </w:r>
       <w:proofErr w:type="spellEnd"/>
       <w:r>
         <w:rPr>
           <w:color w:val="BF8F00" w:themeColor="accent4" w:themeShade="BF"/>
         </w:rPr>
-        <w:t xml:space="preserve"> -p /</w:t>
+        <w:t>/</w:t>
       </w:r>
       <w:proofErr w:type="spellStart"/>
       <w:r>
         <w:rPr>
           <w:color w:val="BF8F00" w:themeColor="accent4" w:themeShade="BF"/>
         </w:rPr>
+        <w:t>src</w:t>
+      </w:r>
+      <w:proofErr w:type="spellEnd"/>
+      <w:r>
+        <w:rPr>
+          <w:color w:val="BF8F00" w:themeColor="accent4" w:themeShade="BF"/>
+        </w:rPr>
+        <w:t>/app</w:t>
+      </w:r>
+    </w:p>
+    <w:p>
+      <w:pPr>
+        <w:pStyle w:val="NoSpacing"/>
+        <w:rPr>
+          <w:color w:val="BF8F00" w:themeColor="accent4" w:themeShade="BF"/>
+        </w:rPr>
+      </w:pPr>
+      <w:r>
+        <w:rPr>
+          <w:color w:val="BF8F00" w:themeColor="accent4" w:themeShade="BF"/>
+        </w:rPr>
+        <w:t>WORKDIR /</w:t>
+      </w:r>
+      <w:proofErr w:type="spellStart"/>
+      <w:r>
+        <w:rPr>
+          <w:color w:val="BF8F00" w:themeColor="accent4" w:themeShade="BF"/>
+        </w:rPr>
         <w:t>usr</w:t>
       </w:r>
       <w:proofErr w:type="spellEnd"/>
@@ -1649,79 +1570,43 @@
         <w:rPr>
           <w:color w:val="BF8F00" w:themeColor="accent4" w:themeShade="BF"/>
         </w:rPr>
+        <w:t>/app</w:t>
+      </w:r>
+    </w:p>
+    <w:p>
+      <w:pPr>
+        <w:pStyle w:val="NoSpacing"/>
+        <w:rPr>
+          <w:color w:val="BF8F00" w:themeColor="accent4" w:themeShade="BF"/>
+        </w:rPr>
+      </w:pPr>
+      <w:proofErr w:type="gramStart"/>
+      <w:r>
+        <w:rPr>
+          <w:color w:val="BF8F00" w:themeColor="accent4" w:themeShade="BF"/>
+        </w:rPr>
+        <w:t>COPY .</w:t>
+      </w:r>
+      <w:proofErr w:type="gramEnd"/>
+      <w:r>
+        <w:rPr>
+          <w:color w:val="BF8F00" w:themeColor="accent4" w:themeShade="BF"/>
+        </w:rPr>
+        <w:t>/app</w:t>
+      </w:r>
+      <w:proofErr w:type="gramStart"/>
+      <w:r>
+        <w:rPr>
+          <w:color w:val="BF8F00" w:themeColor="accent4" w:themeShade="BF"/>
+        </w:rPr>
+        <w:t>/ .</w:t>
+      </w:r>
+      <w:proofErr w:type="gramEnd"/>
+      <w:r>
+        <w:rPr>
+          <w:color w:val="BF8F00" w:themeColor="accent4" w:themeShade="BF"/>
+        </w:rPr>
         <w:t>/</w:t>
-      </w:r>
-      <w:proofErr w:type="gramStart"/>
-      <w:r>
-        <w:rPr>
-          <w:color w:val="BF8F00" w:themeColor="accent4" w:themeShade="BF"/>
-        </w:rPr>
-        <w:t>app</w:t>
-      </w:r>
-      <w:proofErr w:type="gramEnd"/>
-    </w:p>
-    <w:p>
-      <w:pPr>
-        <w:pStyle w:val="NoSpacing"/>
-        <w:rPr>
-          <w:color w:val="BF8F00" w:themeColor="accent4" w:themeShade="BF"/>
-        </w:rPr>
-      </w:pPr>
-      <w:r>
-        <w:rPr>
-          <w:color w:val="BF8F00" w:themeColor="accent4" w:themeShade="BF"/>
-        </w:rPr>
-        <w:t>WORKDIR /</w:t>
-      </w:r>
-      <w:proofErr w:type="spellStart"/>
-      <w:r>
-        <w:rPr>
-          <w:color w:val="BF8F00" w:themeColor="accent4" w:themeShade="BF"/>
-        </w:rPr>
-        <w:t>usr</w:t>
-      </w:r>
-      <w:proofErr w:type="spellEnd"/>
-      <w:r>
-        <w:rPr>
-          <w:color w:val="BF8F00" w:themeColor="accent4" w:themeShade="BF"/>
-        </w:rPr>
-        <w:t>/</w:t>
-      </w:r>
-      <w:proofErr w:type="spellStart"/>
-      <w:r>
-        <w:rPr>
-          <w:color w:val="BF8F00" w:themeColor="accent4" w:themeShade="BF"/>
-        </w:rPr>
-        <w:t>src</w:t>
-      </w:r>
-      <w:proofErr w:type="spellEnd"/>
-      <w:r>
-        <w:rPr>
-          <w:color w:val="BF8F00" w:themeColor="accent4" w:themeShade="BF"/>
-        </w:rPr>
-        <w:t>/app</w:t>
-      </w:r>
-    </w:p>
-    <w:p>
-      <w:pPr>
-        <w:pStyle w:val="NoSpacing"/>
-        <w:rPr>
-          <w:color w:val="BF8F00" w:themeColor="accent4" w:themeShade="BF"/>
-        </w:rPr>
-      </w:pPr>
-      <w:proofErr w:type="gramStart"/>
-      <w:r>
-        <w:rPr>
-          <w:color w:val="BF8F00" w:themeColor="accent4" w:themeShade="BF"/>
-        </w:rPr>
-        <w:t>COPY .</w:t>
-      </w:r>
-      <w:proofErr w:type="gramEnd"/>
-      <w:r>
-        <w:rPr>
-          <w:color w:val="BF8F00" w:themeColor="accent4" w:themeShade="BF"/>
-        </w:rPr>
-        <w:t>/app/ ./</w:t>
       </w:r>
     </w:p>
     <w:p>
@@ -2059,21 +1944,12 @@
           <w:szCs w:val="16"/>
         </w:rPr>
       </w:pPr>
-      <w:proofErr w:type="spellStart"/>
-      <w:r>
-        <w:rPr>
-          <w:sz w:val="16"/>
-          <w:szCs w:val="16"/>
-        </w:rPr>
-        <w:t>apiVersion</w:t>
-      </w:r>
-      <w:proofErr w:type="spellEnd"/>
-      <w:r>
-        <w:rPr>
-          <w:sz w:val="16"/>
-          <w:szCs w:val="16"/>
-        </w:rPr>
-        <w:t>: v1</w:t>
+      <w:r>
+        <w:rPr>
+          <w:sz w:val="16"/>
+          <w:szCs w:val="16"/>
+        </w:rPr>
+        <w:t>apiVersion: v1</w:t>
       </w:r>
     </w:p>
     <w:p>
@@ -2546,23 +2422,7 @@
           <w:sz w:val="16"/>
           <w:szCs w:val="16"/>
         </w:rPr>
-        <w:t xml:space="preserve">&gt;&gt;&gt; </w:t>
-      </w:r>
-      <w:proofErr w:type="spellStart"/>
-      <w:r>
-        <w:rPr>
-          <w:sz w:val="16"/>
-          <w:szCs w:val="16"/>
-        </w:rPr>
-        <w:t>kubectl</w:t>
-      </w:r>
-      <w:proofErr w:type="spellEnd"/>
-      <w:r>
-        <w:rPr>
-          <w:sz w:val="16"/>
-          <w:szCs w:val="16"/>
-        </w:rPr>
-        <w:t xml:space="preserve"> create -f </w:t>
+        <w:t xml:space="preserve">&gt;&gt;&gt; kubectl create -f </w:t>
       </w:r>
       <w:proofErr w:type="spellStart"/>
       <w:r>
@@ -2669,21 +2529,12 @@
           <w:szCs w:val="16"/>
         </w:rPr>
       </w:pPr>
-      <w:proofErr w:type="spellStart"/>
-      <w:r>
-        <w:rPr>
-          <w:sz w:val="16"/>
-          <w:szCs w:val="16"/>
-        </w:rPr>
-        <w:t>apiVersion</w:t>
-      </w:r>
-      <w:proofErr w:type="spellEnd"/>
-      <w:r>
-        <w:rPr>
-          <w:sz w:val="16"/>
-          <w:szCs w:val="16"/>
-        </w:rPr>
-        <w:t>: v1</w:t>
+      <w:r>
+        <w:rPr>
+          <w:sz w:val="16"/>
+          <w:szCs w:val="16"/>
+        </w:rPr>
+        <w:t>apiVersion: v1</w:t>
       </w:r>
     </w:p>
     <w:p>
@@ -2991,7 +2842,7 @@
           <w:sz w:val="18"/>
           <w:szCs w:val="18"/>
         </w:rPr>
-        <w:t xml:space="preserve">&gt;&gt;&gt; </w:t>
+        <w:t xml:space="preserve">&gt;&gt;&gt; kubectl create -f </w:t>
       </w:r>
       <w:proofErr w:type="spellStart"/>
       <w:r>
@@ -2999,84 +2850,43 @@
           <w:sz w:val="18"/>
           <w:szCs w:val="18"/>
         </w:rPr>
-        <w:t>kubectl</w:t>
-      </w:r>
-      <w:proofErr w:type="spellEnd"/>
+        <w:t>db-</w:t>
+      </w:r>
+      <w:proofErr w:type="gramStart"/>
       <w:r>
         <w:rPr>
           <w:sz w:val="18"/>
           <w:szCs w:val="18"/>
         </w:rPr>
-        <w:t xml:space="preserve"> create -f </w:t>
-      </w:r>
-      <w:proofErr w:type="spellStart"/>
-      <w:r>
+        <w:t>service.yaml</w:t>
+      </w:r>
+      <w:proofErr w:type="spellEnd"/>
+      <w:proofErr w:type="gramEnd"/>
+    </w:p>
+    <w:p>
+      <w:pPr>
+        <w:pStyle w:val="NoSpacing"/>
         <w:rPr>
           <w:sz w:val="18"/>
           <w:szCs w:val="18"/>
         </w:rPr>
-        <w:t>db-</w:t>
-      </w:r>
-      <w:proofErr w:type="gramStart"/>
-      <w:r>
+      </w:pPr>
+    </w:p>
+    <w:p>
+      <w:pPr>
+        <w:pStyle w:val="NoSpacing"/>
         <w:rPr>
           <w:sz w:val="18"/>
           <w:szCs w:val="18"/>
         </w:rPr>
-        <w:t>service.yaml</w:t>
-      </w:r>
-      <w:proofErr w:type="spellEnd"/>
-      <w:proofErr w:type="gramEnd"/>
-    </w:p>
-    <w:p>
-      <w:pPr>
-        <w:pStyle w:val="NoSpacing"/>
+      </w:pPr>
+      <w:r>
         <w:rPr>
           <w:sz w:val="18"/>
           <w:szCs w:val="18"/>
         </w:rPr>
-      </w:pPr>
-    </w:p>
-    <w:p>
-      <w:pPr>
-        <w:pStyle w:val="NoSpacing"/>
-        <w:rPr>
-          <w:sz w:val="18"/>
-          <w:szCs w:val="18"/>
-        </w:rPr>
-      </w:pPr>
-      <w:r>
-        <w:rPr>
-          <w:sz w:val="18"/>
-          <w:szCs w:val="18"/>
-        </w:rPr>
-        <w:t xml:space="preserve">&gt;&gt;&gt; </w:t>
-      </w:r>
-      <w:proofErr w:type="spellStart"/>
-      <w:r>
-        <w:rPr>
-          <w:sz w:val="18"/>
-          <w:szCs w:val="18"/>
-        </w:rPr>
-        <w:t>kubectl</w:t>
-      </w:r>
-      <w:proofErr w:type="spellEnd"/>
-      <w:r>
-        <w:rPr>
-          <w:sz w:val="18"/>
-          <w:szCs w:val="18"/>
-        </w:rPr>
-        <w:t xml:space="preserve"> get </w:t>
-      </w:r>
-      <w:proofErr w:type="gramStart"/>
-      <w:r>
-        <w:rPr>
-          <w:sz w:val="18"/>
-          <w:szCs w:val="18"/>
-        </w:rPr>
-        <w:t>svc</w:t>
-      </w:r>
-      <w:proofErr w:type="gramEnd"/>
+        <w:t>&gt;&gt;&gt; kubectl get svc</w:t>
+      </w:r>
     </w:p>
     <w:p>
       <w:pPr>
@@ -3212,15 +3022,27 @@
           <w:bCs/>
         </w:rPr>
       </w:pPr>
-      <w:proofErr w:type="spellStart"/>
       <w:r>
         <w:rPr>
           <w:b/>
           <w:bCs/>
         </w:rPr>
-        <w:t>ConfigMap</w:t>
-      </w:r>
-      <w:proofErr w:type="spellEnd"/>
+        <w:t>Config</w:t>
+      </w:r>
+      <w:r>
+        <w:rPr>
+          <w:b/>
+          <w:bCs/>
+        </w:rPr>
+        <w:t>M</w:t>
+      </w:r>
+      <w:r>
+        <w:rPr>
+          <w:b/>
+          <w:bCs/>
+        </w:rPr>
+        <w:t>ap</w:t>
+      </w:r>
     </w:p>
     <w:p>
       <w:pPr>
@@ -3251,21 +3073,16 @@
       <w:r>
         <w:t xml:space="preserve">&gt;&gt;&gt; </w:t>
       </w:r>
-      <w:proofErr w:type="spellStart"/>
-      <w:r>
-        <w:t>kubectl</w:t>
-      </w:r>
-      <w:proofErr w:type="spellEnd"/>
-      <w:r>
-        <w:t xml:space="preserve"> create configmap example-cm --from-literal=welcome-msg="Hello! I am config </w:t>
-      </w:r>
-      <w:proofErr w:type="gramStart"/>
-      <w:r>
-        <w:t>map</w:t>
-      </w:r>
-      <w:proofErr w:type="gramEnd"/>
-      <w:r>
-        <w:t>"</w:t>
+      <w:r>
+        <w:t>kubectl create configmap example-cm --from-literal=welcome-msg="Hello! I am config map"</w:t>
+      </w:r>
+    </w:p>
+    <w:p>
+      <w:pPr>
+        <w:pStyle w:val="NoSpacing"/>
+      </w:pPr>
+      <w:r>
+        <w:t>&gt;&gt;&gt; kubectl get cm</w:t>
       </w:r>
     </w:p>
     <w:p>
@@ -3275,46 +3092,23 @@
       <w:r>
         <w:t xml:space="preserve">&gt;&gt;&gt; </w:t>
       </w:r>
-      <w:proofErr w:type="spellStart"/>
-      <w:r>
-        <w:t>kubectl</w:t>
-      </w:r>
-      <w:proofErr w:type="spellEnd"/>
-      <w:r>
-        <w:t xml:space="preserve"> get </w:t>
-      </w:r>
-      <w:proofErr w:type="gramStart"/>
-      <w:r>
-        <w:t>cm</w:t>
-      </w:r>
-      <w:proofErr w:type="gramEnd"/>
-    </w:p>
-    <w:p>
-      <w:pPr>
-        <w:pStyle w:val="NoSpacing"/>
-      </w:pPr>
-      <w:r>
-        <w:t xml:space="preserve">&gt;&gt;&gt; </w:t>
-      </w:r>
-      <w:proofErr w:type="spellStart"/>
-      <w:r>
-        <w:t>kubectl</w:t>
-      </w:r>
-      <w:proofErr w:type="spellEnd"/>
-      <w:r>
-        <w:t xml:space="preserve"> </w:t>
-      </w:r>
-    </w:p>
-    <w:p>
-      <w:pPr>
-        <w:pStyle w:val="NoSpacing"/>
-      </w:pPr>
-    </w:p>
-    <w:p>
-      <w:pPr>
-        <w:pStyle w:val="NoSpacing"/>
-      </w:pPr>
-      <w:r>
+      <w:r>
+        <w:t xml:space="preserve">kubectl </w:t>
+      </w:r>
+    </w:p>
+    <w:p>
+      <w:pPr>
+        <w:pStyle w:val="NoSpacing"/>
+      </w:pPr>
+    </w:p>
+    <w:p>
+      <w:pPr>
+        <w:pStyle w:val="NoSpacing"/>
+      </w:pPr>
+      <w:r>
+        <w:rPr>
+          <w:noProof/>
+        </w:rPr>
         <w:drawing>
           <wp:inline distT="0" distB="0" distL="0" distR="0" wp14:anchorId="7B3E9609" wp14:editId="2B0EC7D0">
             <wp:extent cx="4292821" cy="3245017"/>
@@ -3361,30 +3155,18 @@
       <w:pPr>
         <w:pStyle w:val="NoSpacing"/>
       </w:pPr>
-      <w:proofErr w:type="spellStart"/>
-      <w:r>
-        <w:t>Kubectl</w:t>
-      </w:r>
-      <w:proofErr w:type="spellEnd"/>
-      <w:r>
-        <w:t xml:space="preserve"> exec -it </w:t>
-      </w:r>
-      <w:proofErr w:type="spellStart"/>
-      <w:r>
-        <w:t>podname</w:t>
-      </w:r>
-      <w:proofErr w:type="spellEnd"/>
+      <w:r>
+        <w:t xml:space="preserve">Kubectl exec -it </w:t>
+      </w:r>
+      <w:r>
+        <w:t>pod-name</w:t>
+      </w:r>
       <w:r>
         <w:t xml:space="preserve"> </w:t>
       </w:r>
       <w:r>
-        <w:t>/bin/bash/</w:t>
-      </w:r>
-      <w:proofErr w:type="spellStart"/>
-      <w:r>
-        <w:t>sh</w:t>
-      </w:r>
-      <w:proofErr w:type="spellEnd"/>
+        <w:t>/bin/bash/sh</w:t>
+      </w:r>
     </w:p>
     <w:p>
       <w:pPr>
@@ -3477,11 +3259,9 @@
     </w:p>
     <w:p/>
     <w:p>
-      <w:proofErr w:type="spellStart"/>
-      <w:r>
-        <w:t>Kubeconf</w:t>
-      </w:r>
-      <w:proofErr w:type="spellEnd"/>
+      <w:r>
+        <w:t>Kubeconfig</w:t>
+      </w:r>
       <w:r>
         <w:t xml:space="preserve"> as </w:t>
       </w:r>
@@ -3491,15 +3271,7 @@
     </w:p>
     <w:p>
       <w:r>
-        <w:t xml:space="preserve">### </w:t>
-      </w:r>
-      <w:proofErr w:type="spellStart"/>
-      <w:r>
-        <w:t>kubectl</w:t>
-      </w:r>
-      <w:proofErr w:type="spellEnd"/>
-      <w:r>
-        <w:t xml:space="preserve"> </w:t>
+        <w:t xml:space="preserve">### kubectl </w:t>
       </w:r>
       <w:r>
         <w:t xml:space="preserve">rollout undo deployment </w:t>
@@ -3834,18 +3606,8 @@
           <w:sz w:val="20"/>
           <w:szCs w:val="20"/>
         </w:rPr>
-        <w:t xml:space="preserve">Now install helm v 3 on your node and make sure that helm is working </w:t>
-      </w:r>
-      <w:proofErr w:type="gramStart"/>
-      <w:r>
-        <w:rPr>
-          <w:color w:val="002060"/>
-          <w:sz w:val="20"/>
-          <w:szCs w:val="20"/>
-        </w:rPr>
-        <w:t>fine</w:t>
-      </w:r>
-      <w:proofErr w:type="gramEnd"/>
+        <w:t>Now install helm v 3 on your node and make sure that helm is working fine</w:t>
+      </w:r>
     </w:p>
     <w:p>
       <w:pPr>
@@ -3952,21 +3714,12 @@
         </w:rPr>
         <w:t xml:space="preserve">--- </w:t>
       </w:r>
-      <w:proofErr w:type="spellStart"/>
       <w:r>
         <w:rPr>
           <w:sz w:val="18"/>
           <w:szCs w:val="18"/>
         </w:rPr>
-        <w:t>chmod</w:t>
-      </w:r>
-      <w:proofErr w:type="spellEnd"/>
-      <w:r>
-        <w:rPr>
-          <w:sz w:val="18"/>
-          <w:szCs w:val="18"/>
-        </w:rPr>
-        <w:t xml:space="preserve"> </w:t>
+        <w:t xml:space="preserve">chmod </w:t>
       </w:r>
       <w:r>
         <w:rPr>
@@ -4066,7 +3819,6 @@
         </w:rPr>
         <w:t xml:space="preserve"> </w:t>
       </w:r>
-      <w:proofErr w:type="spellStart"/>
       <w:r>
         <w:rPr>
           <w:rStyle w:val="ui-provider"/>
@@ -4075,7 +3827,6 @@
         </w:rPr>
         <w:t>sudo</w:t>
       </w:r>
-      <w:proofErr w:type="spellEnd"/>
       <w:proofErr w:type="gramEnd"/>
       <w:r>
         <w:rPr>
@@ -4085,23 +3836,13 @@
         </w:rPr>
         <w:t xml:space="preserve"> </w:t>
       </w:r>
-      <w:proofErr w:type="spellStart"/>
       <w:r>
         <w:rPr>
           <w:rStyle w:val="ui-provider"/>
           <w:sz w:val="18"/>
           <w:szCs w:val="18"/>
         </w:rPr>
-        <w:t>sh</w:t>
-      </w:r>
-      <w:proofErr w:type="spellEnd"/>
-      <w:r>
-        <w:rPr>
-          <w:rStyle w:val="ui-provider"/>
-          <w:sz w:val="18"/>
-          <w:szCs w:val="18"/>
-        </w:rPr>
-        <w:t xml:space="preserve"> ./get_helm.sh</w:t>
+        <w:t>sh ./get_helm.sh</w:t>
       </w:r>
     </w:p>
     <w:p>
@@ -4459,206 +4200,106 @@
           <w:sz w:val="18"/>
           <w:szCs w:val="18"/>
         </w:rPr>
-        <w:t xml:space="preserve"> Install </w:t>
+        <w:t xml:space="preserve"> Install kubernetes cluster using kubeadm use version 1.25.x and use calico CNI and make sure cluster is healthy. Once cluster is running fine upgrade the K8S cluster to version 1.26.y</w:t>
+      </w:r>
+    </w:p>
+    <w:p>
+      <w:r>
+        <w:t>upgrade cluster from 1.20.1 to 1.2</w:t>
+      </w:r>
+      <w:r>
+        <w:t>0</w:t>
+      </w:r>
+      <w:r>
+        <w:t>.1</w:t>
+      </w:r>
+      <w:r>
+        <w:t>5</w:t>
+      </w:r>
+      <w:r>
+        <w:t>-</w:t>
+      </w:r>
+    </w:p>
+    <w:p>
+      <w:r>
+        <w:t>---- To list the available kubeadm version in the official repository:</w:t>
+      </w:r>
+    </w:p>
+    <w:p>
+      <w:r>
+        <w:t>&gt;&gt;&gt; yum list --</w:t>
       </w:r>
       <w:proofErr w:type="spellStart"/>
       <w:r>
-        <w:rPr>
-          <w:b/>
-          <w:bCs/>
-          <w:color w:val="002060"/>
-          <w:sz w:val="18"/>
-          <w:szCs w:val="18"/>
-        </w:rPr>
-        <w:t>kubernetes</w:t>
+        <w:t>showduplicates</w:t>
       </w:r>
       <w:proofErr w:type="spellEnd"/>
       <w:r>
-        <w:rPr>
-          <w:b/>
-          <w:bCs/>
-          <w:color w:val="002060"/>
-          <w:sz w:val="18"/>
-          <w:szCs w:val="18"/>
-        </w:rPr>
-        <w:t xml:space="preserve"> cluster using </w:t>
+        <w:t xml:space="preserve"> kubeadm --</w:t>
       </w:r>
       <w:proofErr w:type="spellStart"/>
       <w:r>
-        <w:rPr>
-          <w:b/>
-          <w:bCs/>
-          <w:color w:val="002060"/>
-          <w:sz w:val="18"/>
-          <w:szCs w:val="18"/>
-        </w:rPr>
-        <w:t>kubeadm</w:t>
+        <w:t>disableexcludes</w:t>
       </w:r>
       <w:proofErr w:type="spellEnd"/>
       <w:r>
-        <w:rPr>
-          <w:b/>
-          <w:bCs/>
-          <w:color w:val="002060"/>
-          <w:sz w:val="18"/>
-          <w:szCs w:val="18"/>
-        </w:rPr>
-        <w:t xml:space="preserve"> use version 1.25.x and use calico CNI and make sure cluster is healthy. Once cluster is running fine upgrade the K8S cluster to version 1.26.y</w:t>
-      </w:r>
-    </w:p>
-    <w:p>
-      <w:r>
-        <w:t>upgrade cluster from 1.20.1 to 1.2</w:t>
-      </w:r>
-      <w:r>
-        <w:t>0</w:t>
-      </w:r>
-      <w:r>
-        <w:t>.1</w:t>
-      </w:r>
-      <w:r>
-        <w:t>5</w:t>
-      </w:r>
-      <w:r>
-        <w:t>-</w:t>
-      </w:r>
-    </w:p>
-    <w:p>
-      <w:r>
-        <w:t xml:space="preserve">---- To list the available </w:t>
+        <w:t>=kubernetes</w:t>
+      </w:r>
+    </w:p>
+    <w:p>
+      <w:r>
+        <w:t>############</w:t>
+      </w:r>
+      <w:r>
+        <w:t xml:space="preserve"> To create token </w:t>
+      </w:r>
+    </w:p>
+    <w:p>
+      <w:r>
+        <w:t>&gt;&gt;&gt; kubeadm token create --print-join-command</w:t>
+      </w:r>
+    </w:p>
+    <w:p>
+      <w:r>
+        <w:lastRenderedPageBreak/>
+        <w:t xml:space="preserve">kubeadm join 192.168.0.23:6443 --token </w:t>
+      </w:r>
+      <w:proofErr w:type="gramStart"/>
+      <w:r>
+        <w:t>absojx.xa</w:t>
+      </w:r>
+      <w:proofErr w:type="gramEnd"/>
+      <w:r>
+        <w:t>0vh0s2xxbwklf7     --discovery-token-ca-cert-hash sha256:5344dfe4aef02eb7a079cc75b80c7c1accb0d49e591bff9eb2a4ae5843d99a5a</w:t>
+      </w:r>
+    </w:p>
+    <w:p>
+      <w:r>
+        <w:t xml:space="preserve">---- </w:t>
       </w:r>
       <w:proofErr w:type="spellStart"/>
       <w:r>
-        <w:t>kubeadm</w:t>
+        <w:t>cordone</w:t>
       </w:r>
       <w:proofErr w:type="spellEnd"/>
       <w:r>
-        <w:t xml:space="preserve"> version in the official repository:</w:t>
-      </w:r>
-    </w:p>
-    <w:p>
-      <w:r>
-        <w:t>&gt;&gt;&gt; yum list --</w:t>
+        <w:t xml:space="preserve"> node</w:t>
+      </w:r>
+    </w:p>
+    <w:p>
+      <w:r>
+        <w:t>&gt;&gt;&gt; kubectl drain controller.example.com --ignore-</w:t>
       </w:r>
       <w:proofErr w:type="spellStart"/>
       <w:r>
-        <w:t>showduplicates</w:t>
+        <w:t>daemonsets</w:t>
       </w:r>
       <w:proofErr w:type="spellEnd"/>
-      <w:r>
-        <w:t xml:space="preserve"> </w:t>
-      </w:r>
-      <w:proofErr w:type="spellStart"/>
-      <w:r>
-        <w:t>kubeadm</w:t>
-      </w:r>
-      <w:proofErr w:type="spellEnd"/>
-      <w:r>
-        <w:t xml:space="preserve"> --</w:t>
-      </w:r>
-      <w:proofErr w:type="spellStart"/>
-      <w:r>
-        <w:t>disableexcludes</w:t>
-      </w:r>
-      <w:proofErr w:type="spellEnd"/>
-      <w:r>
-        <w:t>=</w:t>
-      </w:r>
-      <w:proofErr w:type="spellStart"/>
-      <w:r>
-        <w:t>kubernetes</w:t>
-      </w:r>
-      <w:proofErr w:type="spellEnd"/>
-    </w:p>
-    <w:p>
-      <w:r>
-        <w:t>############</w:t>
-      </w:r>
-      <w:r>
-        <w:t xml:space="preserve"> To create token </w:t>
-      </w:r>
-    </w:p>
-    <w:p>
-      <w:r>
-        <w:t xml:space="preserve">&gt;&gt;&gt; </w:t>
-      </w:r>
-      <w:proofErr w:type="spellStart"/>
-      <w:r>
-        <w:t>kubeadm</w:t>
-      </w:r>
-      <w:proofErr w:type="spellEnd"/>
-      <w:r>
-        <w:t xml:space="preserve"> token create --print-join-</w:t>
-      </w:r>
-      <w:proofErr w:type="gramStart"/>
-      <w:r>
-        <w:t>command</w:t>
-      </w:r>
-      <w:proofErr w:type="gramEnd"/>
-    </w:p>
-    <w:p>
-      <w:proofErr w:type="spellStart"/>
-      <w:r>
-        <w:lastRenderedPageBreak/>
-        <w:t>kubeadm</w:t>
-      </w:r>
-      <w:proofErr w:type="spellEnd"/>
-      <w:r>
-        <w:t xml:space="preserve"> join 192.168.0.23:6443 --token </w:t>
-      </w:r>
-      <w:proofErr w:type="gramStart"/>
-      <w:r>
-        <w:t>absojx.xa</w:t>
-      </w:r>
-      <w:proofErr w:type="gramEnd"/>
-      <w:r>
-        <w:t>0vh0s2xxbwklf7     --discovery-token-ca-cert-hash sha256:5344dfe4aef02eb7a079cc75b80c7c1accb0d49e591bff9eb2a4ae5843d99a5a</w:t>
-      </w:r>
-    </w:p>
-    <w:p>
-      <w:r>
-        <w:t xml:space="preserve">---- </w:t>
-      </w:r>
-      <w:proofErr w:type="spellStart"/>
-      <w:r>
-        <w:t>cordone</w:t>
-      </w:r>
-      <w:proofErr w:type="spellEnd"/>
-      <w:r>
-        <w:t xml:space="preserve"> node</w:t>
-      </w:r>
-    </w:p>
-    <w:p>
-      <w:r>
-        <w:t xml:space="preserve">&gt;&gt;&gt; </w:t>
-      </w:r>
-      <w:proofErr w:type="spellStart"/>
-      <w:r>
-        <w:t>kubectl</w:t>
-      </w:r>
-      <w:proofErr w:type="spellEnd"/>
-      <w:r>
-        <w:t xml:space="preserve"> drain controller.example.com --ignore-</w:t>
-      </w:r>
-      <w:proofErr w:type="spellStart"/>
-      <w:proofErr w:type="gramStart"/>
-      <w:r>
-        <w:t>daemonsets</w:t>
-      </w:r>
-      <w:proofErr w:type="spellEnd"/>
-      <w:proofErr w:type="gramEnd"/>
-    </w:p>
-    <w:p>
-      <w:r>
-        <w:t xml:space="preserve">&gt;&gt;&gt; create upgrade plan | suggest us to upgrade versions of </w:t>
-      </w:r>
-      <w:proofErr w:type="spellStart"/>
-      <w:proofErr w:type="gramStart"/>
-      <w:r>
-        <w:t>kubeadm</w:t>
-      </w:r>
-      <w:proofErr w:type="spellEnd"/>
-      <w:proofErr w:type="gramEnd"/>
+    </w:p>
+    <w:p>
+      <w:r>
+        <w:t>&gt;&gt;&gt; create upgrade plan | suggest us to upgrade versions of kubeadm</w:t>
+      </w:r>
     </w:p>
     <w:p>
       <w:pPr>
@@ -4855,13 +4496,8 @@
     </w:p>
     <w:p/>
     <w:p>
-      <w:proofErr w:type="spellStart"/>
-      <w:r>
-        <w:t>Doker</w:t>
-      </w:r>
-      <w:proofErr w:type="spellEnd"/>
-      <w:r>
-        <w:t xml:space="preserve"> login</w:t>
+      <w:r>
+        <w:t>Doker login</w:t>
       </w:r>
     </w:p>
     <w:p>
@@ -4931,7 +4567,7 @@
 </file>
 
 <file path=word/endnotes.xml><?xml version="1.0" encoding="utf-8"?>
-<w:endnotes xmlns:wpc="http://schemas.microsoft.com/office/word/2010/wordprocessingCanvas" xmlns:cx="http://schemas.microsoft.com/office/drawing/2014/chartex" xmlns:cx1="http://schemas.microsoft.com/office/drawing/2015/9/8/chartex" xmlns:cx2="http://schemas.microsoft.com/office/drawing/2015/10/21/chartex" xmlns:cx3="http://schemas.microsoft.com/office/drawing/2016/5/9/chartex" xmlns:cx4="http://schemas.microsoft.com/office/drawing/2016/5/10/chartex" xmlns:cx5="http://schemas.microsoft.com/office/drawing/2016/5/11/chartex" xmlns:cx6="http://schemas.microsoft.com/office/drawing/2016/5/12/chartex" xmlns:cx7="http://schemas.microsoft.com/office/drawing/2016/5/13/chartex" xmlns:cx8="http://schemas.microsoft.com/office/drawing/2016/5/14/chartex" xmlns:mc="http://schemas.openxmlformats.org/markup-compatibility/2006" xmlns:aink="http://schemas.microsoft.com/office/drawing/2016/ink" xmlns:am3d="http://schemas.microsoft.com/office/drawing/2017/model3d" xmlns:o="urn:schemas-microsoft-com:office:office" xmlns:oel="http://schemas.microsoft.com/office/2019/extlst" xmlns:r="http://schemas.openxmlformats.org/officeDocument/2006/relationships" xmlns:m="http://schemas.openxmlformats.org/officeDocument/2006/math" xmlns:v="urn:schemas-microsoft-com:vml" xmlns:wp14="http://schemas.microsoft.com/office/word/2010/wordprocessingDrawing" xmlns:wp="http://schemas.openxmlformats.org/drawingml/2006/wordprocessingDrawing" xmlns:w10="urn:schemas-microsoft-com:office:word" xmlns:w="http://schemas.openxmlformats.org/wordprocessingml/2006/main" xmlns:w14="http://schemas.microsoft.com/office/word/2010/wordml" xmlns:w15="http://schemas.microsoft.com/office/word/2012/wordml" xmlns:w16cex="http://schemas.microsoft.com/office/word/2018/wordml/cex" xmlns:w16cid="http://schemas.microsoft.com/office/word/2016/wordml/cid" xmlns:w16="http://schemas.microsoft.com/office/word/2018/wordml" xmlns:w16du="http://schemas.microsoft.com/office/word/2023/wordml/word16du" xmlns:w16sdtdh="http://schemas.microsoft.com/office/word/2020/wordml/sdtdatahash" xmlns:w16se="http://schemas.microsoft.com/office/word/2015/wordml/symex" xmlns:wpg="http://schemas.microsoft.com/office/word/2010/wordprocessingGroup" xmlns:wpi="http://schemas.microsoft.com/office/word/2010/wordprocessingInk" xmlns:wne="http://schemas.microsoft.com/office/word/2006/wordml" xmlns:wps="http://schemas.microsoft.com/office/word/2010/wordprocessingShape" mc:Ignorable="w14 w15 w16se w16cid w16 w16cex w16sdtdh wp14">
+<w:endnotes xmlns:wpc="http://schemas.microsoft.com/office/word/2010/wordprocessingCanvas" xmlns:cx="http://schemas.microsoft.com/office/drawing/2014/chartex" xmlns:cx1="http://schemas.microsoft.com/office/drawing/2015/9/8/chartex" xmlns:cx2="http://schemas.microsoft.com/office/drawing/2015/10/21/chartex" xmlns:cx3="http://schemas.microsoft.com/office/drawing/2016/5/9/chartex" xmlns:cx4="http://schemas.microsoft.com/office/drawing/2016/5/10/chartex" xmlns:cx5="http://schemas.microsoft.com/office/drawing/2016/5/11/chartex" xmlns:cx6="http://schemas.microsoft.com/office/drawing/2016/5/12/chartex" xmlns:cx7="http://schemas.microsoft.com/office/drawing/2016/5/13/chartex" xmlns:cx8="http://schemas.microsoft.com/office/drawing/2016/5/14/chartex" xmlns:mc="http://schemas.openxmlformats.org/markup-compatibility/2006" xmlns:aink="http://schemas.microsoft.com/office/drawing/2016/ink" xmlns:am3d="http://schemas.microsoft.com/office/drawing/2017/model3d" xmlns:o="urn:schemas-microsoft-com:office:office" xmlns:oel="http://schemas.microsoft.com/office/2019/extlst" xmlns:r="http://schemas.openxmlformats.org/officeDocument/2006/relationships" xmlns:m="http://schemas.openxmlformats.org/officeDocument/2006/math" xmlns:v="urn:schemas-microsoft-com:vml" xmlns:wp14="http://schemas.microsoft.com/office/word/2010/wordprocessingDrawing" xmlns:wp="http://schemas.openxmlformats.org/drawingml/2006/wordprocessingDrawing" xmlns:w10="urn:schemas-microsoft-com:office:word" xmlns:w="http://schemas.openxmlformats.org/wordprocessingml/2006/main" xmlns:w14="http://schemas.microsoft.com/office/word/2010/wordml" xmlns:w15="http://schemas.microsoft.com/office/word/2012/wordml" xmlns:w16cex="http://schemas.microsoft.com/office/word/2018/wordml/cex" xmlns:w16cid="http://schemas.microsoft.com/office/word/2016/wordml/cid" xmlns:w16="http://schemas.microsoft.com/office/word/2018/wordml" xmlns:w16du="http://schemas.microsoft.com/office/word/2023/wordml/word16du" xmlns:w16sdtdh="http://schemas.microsoft.com/office/word/2020/wordml/sdtdatahash" xmlns:w16sdtfl="http://schemas.microsoft.com/office/word/2024/wordml/sdtformatlock" xmlns:w16se="http://schemas.microsoft.com/office/word/2015/wordml/symex" xmlns:wpg="http://schemas.microsoft.com/office/word/2010/wordprocessingGroup" xmlns:wpi="http://schemas.microsoft.com/office/word/2010/wordprocessingInk" xmlns:wne="http://schemas.microsoft.com/office/word/2006/wordml" xmlns:wps="http://schemas.microsoft.com/office/word/2010/wordprocessingShape" mc:Ignorable="w14 w15 w16se w16cid w16 w16cex w16sdtdh w16sdtfl w16du wp14">
   <w:endnote w:type="separator" w:id="-1">
     <w:p>
       <w:pPr>
@@ -4956,7 +4592,7 @@
 </file>
 
 <file path=word/footnotes.xml><?xml version="1.0" encoding="utf-8"?>
-<w:footnotes xmlns:wpc="http://schemas.microsoft.com/office/word/2010/wordprocessingCanvas" xmlns:cx="http://schemas.microsoft.com/office/drawing/2014/chartex" xmlns:cx1="http://schemas.microsoft.com/office/drawing/2015/9/8/chartex" xmlns:cx2="http://schemas.microsoft.com/office/drawing/2015/10/21/chartex" xmlns:cx3="http://schemas.microsoft.com/office/drawing/2016/5/9/chartex" xmlns:cx4="http://schemas.microsoft.com/office/drawing/2016/5/10/chartex" xmlns:cx5="http://schemas.microsoft.com/office/drawing/2016/5/11/chartex" xmlns:cx6="http://schemas.microsoft.com/office/drawing/2016/5/12/chartex" xmlns:cx7="http://schemas.microsoft.com/office/drawing/2016/5/13/chartex" xmlns:cx8="http://schemas.microsoft.com/office/drawing/2016/5/14/chartex" xmlns:mc="http://schemas.openxmlformats.org/markup-compatibility/2006" xmlns:aink="http://schemas.microsoft.com/office/drawing/2016/ink" xmlns:am3d="http://schemas.microsoft.com/office/drawing/2017/model3d" xmlns:o="urn:schemas-microsoft-com:office:office" xmlns:oel="http://schemas.microsoft.com/office/2019/extlst" xmlns:r="http://schemas.openxmlformats.org/officeDocument/2006/relationships" xmlns:m="http://schemas.openxmlformats.org/officeDocument/2006/math" xmlns:v="urn:schemas-microsoft-com:vml" xmlns:wp14="http://schemas.microsoft.com/office/word/2010/wordprocessingDrawing" xmlns:wp="http://schemas.openxmlformats.org/drawingml/2006/wordprocessingDrawing" xmlns:w10="urn:schemas-microsoft-com:office:word" xmlns:w="http://schemas.openxmlformats.org/wordprocessingml/2006/main" xmlns:w14="http://schemas.microsoft.com/office/word/2010/wordml" xmlns:w15="http://schemas.microsoft.com/office/word/2012/wordml" xmlns:w16cex="http://schemas.microsoft.com/office/word/2018/wordml/cex" xmlns:w16cid="http://schemas.microsoft.com/office/word/2016/wordml/cid" xmlns:w16="http://schemas.microsoft.com/office/word/2018/wordml" xmlns:w16du="http://schemas.microsoft.com/office/word/2023/wordml/word16du" xmlns:w16sdtdh="http://schemas.microsoft.com/office/word/2020/wordml/sdtdatahash" xmlns:w16se="http://schemas.microsoft.com/office/word/2015/wordml/symex" xmlns:wpg="http://schemas.microsoft.com/office/word/2010/wordprocessingGroup" xmlns:wpi="http://schemas.microsoft.com/office/word/2010/wordprocessingInk" xmlns:wne="http://schemas.microsoft.com/office/word/2006/wordml" xmlns:wps="http://schemas.microsoft.com/office/word/2010/wordprocessingShape" mc:Ignorable="w14 w15 w16se w16cid w16 w16cex w16sdtdh wp14">
+<w:footnotes xmlns:wpc="http://schemas.microsoft.com/office/word/2010/wordprocessingCanvas" xmlns:cx="http://schemas.microsoft.com/office/drawing/2014/chartex" xmlns:cx1="http://schemas.microsoft.com/office/drawing/2015/9/8/chartex" xmlns:cx2="http://schemas.microsoft.com/office/drawing/2015/10/21/chartex" xmlns:cx3="http://schemas.microsoft.com/office/drawing/2016/5/9/chartex" xmlns:cx4="http://schemas.microsoft.com/office/drawing/2016/5/10/chartex" xmlns:cx5="http://schemas.microsoft.com/office/drawing/2016/5/11/chartex" xmlns:cx6="http://schemas.microsoft.com/office/drawing/2016/5/12/chartex" xmlns:cx7="http://schemas.microsoft.com/office/drawing/2016/5/13/chartex" xmlns:cx8="http://schemas.microsoft.com/office/drawing/2016/5/14/chartex" xmlns:mc="http://schemas.openxmlformats.org/markup-compatibility/2006" xmlns:aink="http://schemas.microsoft.com/office/drawing/2016/ink" xmlns:am3d="http://schemas.microsoft.com/office/drawing/2017/model3d" xmlns:o="urn:schemas-microsoft-com:office:office" xmlns:oel="http://schemas.microsoft.com/office/2019/extlst" xmlns:r="http://schemas.openxmlformats.org/officeDocument/2006/relationships" xmlns:m="http://schemas.openxmlformats.org/officeDocument/2006/math" xmlns:v="urn:schemas-microsoft-com:vml" xmlns:wp14="http://schemas.microsoft.com/office/word/2010/wordprocessingDrawing" xmlns:wp="http://schemas.openxmlformats.org/drawingml/2006/wordprocessingDrawing" xmlns:w10="urn:schemas-microsoft-com:office:word" xmlns:w="http://schemas.openxmlformats.org/wordprocessingml/2006/main" xmlns:w14="http://schemas.microsoft.com/office/word/2010/wordml" xmlns:w15="http://schemas.microsoft.com/office/word/2012/wordml" xmlns:w16cex="http://schemas.microsoft.com/office/word/2018/wordml/cex" xmlns:w16cid="http://schemas.microsoft.com/office/word/2016/wordml/cid" xmlns:w16="http://schemas.microsoft.com/office/word/2018/wordml" xmlns:w16du="http://schemas.microsoft.com/office/word/2023/wordml/word16du" xmlns:w16sdtdh="http://schemas.microsoft.com/office/word/2020/wordml/sdtdatahash" xmlns:w16sdtfl="http://schemas.microsoft.com/office/word/2024/wordml/sdtformatlock" xmlns:w16se="http://schemas.microsoft.com/office/word/2015/wordml/symex" xmlns:wpg="http://schemas.microsoft.com/office/word/2010/wordprocessingGroup" xmlns:wpi="http://schemas.microsoft.com/office/word/2010/wordprocessingInk" xmlns:wne="http://schemas.microsoft.com/office/word/2006/wordml" xmlns:wps="http://schemas.microsoft.com/office/word/2010/wordprocessingShape" mc:Ignorable="w14 w15 w16se w16cid w16 w16cex w16sdtdh w16sdtfl w16du wp14">
   <w:footnote w:type="separator" w:id="-1">
     <w:p>
       <w:pPr>
@@ -4981,7 +4617,7 @@
 </file>
 
 <file path=word/numbering.xml><?xml version="1.0" encoding="utf-8"?>
-<w:numbering xmlns:wpc="http://schemas.microsoft.com/office/word/2010/wordprocessingCanvas" xmlns:cx="http://schemas.microsoft.com/office/drawing/2014/chartex" xmlns:cx1="http://schemas.microsoft.com/office/drawing/2015/9/8/chartex" xmlns:cx2="http://schemas.microsoft.com/office/drawing/2015/10/21/chartex" xmlns:cx3="http://schemas.microsoft.com/office/drawing/2016/5/9/chartex" xmlns:cx4="http://schemas.microsoft.com/office/drawing/2016/5/10/chartex" xmlns:cx5="http://schemas.microsoft.com/office/drawing/2016/5/11/chartex" xmlns:cx6="http://schemas.microsoft.com/office/drawing/2016/5/12/chartex" xmlns:cx7="http://schemas.microsoft.com/office/drawing/2016/5/13/chartex" xmlns:cx8="http://schemas.microsoft.com/office/drawing/2016/5/14/chartex" xmlns:mc="http://schemas.openxmlformats.org/markup-compatibility/2006" xmlns:aink="http://schemas.microsoft.com/office/drawing/2016/ink" xmlns:am3d="http://schemas.microsoft.com/office/drawing/2017/model3d" xmlns:o="urn:schemas-microsoft-com:office:office" xmlns:oel="http://schemas.microsoft.com/office/2019/extlst" xmlns:r="http://schemas.openxmlformats.org/officeDocument/2006/relationships" xmlns:m="http://schemas.openxmlformats.org/officeDocument/2006/math" xmlns:v="urn:schemas-microsoft-com:vml" xmlns:wp14="http://schemas.microsoft.com/office/word/2010/wordprocessingDrawing" xmlns:wp="http://schemas.openxmlformats.org/drawingml/2006/wordprocessingDrawing" xmlns:w10="urn:schemas-microsoft-com:office:word" xmlns:w="http://schemas.openxmlformats.org/wordprocessingml/2006/main" xmlns:w14="http://schemas.microsoft.com/office/word/2010/wordml" xmlns:w15="http://schemas.microsoft.com/office/word/2012/wordml" xmlns:w16cex="http://schemas.microsoft.com/office/word/2018/wordml/cex" xmlns:w16cid="http://schemas.microsoft.com/office/word/2016/wordml/cid" xmlns:w16="http://schemas.microsoft.com/office/word/2018/wordml" xmlns:w16du="http://schemas.microsoft.com/office/word/2023/wordml/word16du" xmlns:w16sdtdh="http://schemas.microsoft.com/office/word/2020/wordml/sdtdatahash" xmlns:w16se="http://schemas.microsoft.com/office/word/2015/wordml/symex" xmlns:wpg="http://schemas.microsoft.com/office/word/2010/wordprocessingGroup" xmlns:wpi="http://schemas.microsoft.com/office/word/2010/wordprocessingInk" xmlns:wne="http://schemas.microsoft.com/office/word/2006/wordml" xmlns:wps="http://schemas.microsoft.com/office/word/2010/wordprocessingShape" mc:Ignorable="w14 w15 w16se w16cid w16 w16cex w16sdtdh wp14">
+<w:numbering xmlns:wpc="http://schemas.microsoft.com/office/word/2010/wordprocessingCanvas" xmlns:cx="http://schemas.microsoft.com/office/drawing/2014/chartex" xmlns:cx1="http://schemas.microsoft.com/office/drawing/2015/9/8/chartex" xmlns:cx2="http://schemas.microsoft.com/office/drawing/2015/10/21/chartex" xmlns:cx3="http://schemas.microsoft.com/office/drawing/2016/5/9/chartex" xmlns:cx4="http://schemas.microsoft.com/office/drawing/2016/5/10/chartex" xmlns:cx5="http://schemas.microsoft.com/office/drawing/2016/5/11/chartex" xmlns:cx6="http://schemas.microsoft.com/office/drawing/2016/5/12/chartex" xmlns:cx7="http://schemas.microsoft.com/office/drawing/2016/5/13/chartex" xmlns:cx8="http://schemas.microsoft.com/office/drawing/2016/5/14/chartex" xmlns:mc="http://schemas.openxmlformats.org/markup-compatibility/2006" xmlns:aink="http://schemas.microsoft.com/office/drawing/2016/ink" xmlns:am3d="http://schemas.microsoft.com/office/drawing/2017/model3d" xmlns:o="urn:schemas-microsoft-com:office:office" xmlns:oel="http://schemas.microsoft.com/office/2019/extlst" xmlns:r="http://schemas.openxmlformats.org/officeDocument/2006/relationships" xmlns:m="http://schemas.openxmlformats.org/officeDocument/2006/math" xmlns:v="urn:schemas-microsoft-com:vml" xmlns:wp14="http://schemas.microsoft.com/office/word/2010/wordprocessingDrawing" xmlns:wp="http://schemas.openxmlformats.org/drawingml/2006/wordprocessingDrawing" xmlns:w10="urn:schemas-microsoft-com:office:word" xmlns:w="http://schemas.openxmlformats.org/wordprocessingml/2006/main" xmlns:w14="http://schemas.microsoft.com/office/word/2010/wordml" xmlns:w15="http://schemas.microsoft.com/office/word/2012/wordml" xmlns:w16cex="http://schemas.microsoft.com/office/word/2018/wordml/cex" xmlns:w16cid="http://schemas.microsoft.com/office/word/2016/wordml/cid" xmlns:w16="http://schemas.microsoft.com/office/word/2018/wordml" xmlns:w16du="http://schemas.microsoft.com/office/word/2023/wordml/word16du" xmlns:w16sdtdh="http://schemas.microsoft.com/office/word/2020/wordml/sdtdatahash" xmlns:w16sdtfl="http://schemas.microsoft.com/office/word/2024/wordml/sdtformatlock" xmlns:w16se="http://schemas.microsoft.com/office/word/2015/wordml/symex" xmlns:wpg="http://schemas.microsoft.com/office/word/2010/wordprocessingGroup" xmlns:wpi="http://schemas.microsoft.com/office/word/2010/wordprocessingInk" xmlns:wne="http://schemas.microsoft.com/office/word/2006/wordml" xmlns:wps="http://schemas.microsoft.com/office/word/2010/wordprocessingShape" mc:Ignorable="w14 w15 w16se w16cid w16 w16cex w16sdtdh w16sdtfl w16du wp14">
   <w:abstractNum w:abstractNumId="0" w15:restartNumberingAfterBreak="0">
     <w:nsid w:val="4FDD2A38"/>
     <w:multiLevelType w:val="hybridMultilevel"/>
@@ -5101,7 +4737,7 @@
 </file>
 
 <file path=word/styles.xml><?xml version="1.0" encoding="utf-8"?>
-<w:styles xmlns:mc="http://schemas.openxmlformats.org/markup-compatibility/2006" xmlns:r="http://schemas.openxmlformats.org/officeDocument/2006/relationships" xmlns:w="http://schemas.openxmlformats.org/wordprocessingml/2006/main" xmlns:w14="http://schemas.microsoft.com/office/word/2010/wordml" xmlns:w15="http://schemas.microsoft.com/office/word/2012/wordml" xmlns:w16cex="http://schemas.microsoft.com/office/word/2018/wordml/cex" xmlns:w16cid="http://schemas.microsoft.com/office/word/2016/wordml/cid" xmlns:w16="http://schemas.microsoft.com/office/word/2018/wordml" xmlns:w16sdtdh="http://schemas.microsoft.com/office/word/2020/wordml/sdtdatahash" xmlns:w16se="http://schemas.microsoft.com/office/word/2015/wordml/symex" mc:Ignorable="w14 w15 w16se w16cid w16 w16cex w16sdtdh">
+<w:styles xmlns:mc="http://schemas.openxmlformats.org/markup-compatibility/2006" xmlns:r="http://schemas.openxmlformats.org/officeDocument/2006/relationships" xmlns:w="http://schemas.openxmlformats.org/wordprocessingml/2006/main" xmlns:w14="http://schemas.microsoft.com/office/word/2010/wordml" xmlns:w15="http://schemas.microsoft.com/office/word/2012/wordml" xmlns:w16cex="http://schemas.microsoft.com/office/word/2018/wordml/cex" xmlns:w16cid="http://schemas.microsoft.com/office/word/2016/wordml/cid" xmlns:w16="http://schemas.microsoft.com/office/word/2018/wordml" xmlns:w16du="http://schemas.microsoft.com/office/word/2023/wordml/word16du" xmlns:w16sdtdh="http://schemas.microsoft.com/office/word/2020/wordml/sdtdatahash" xmlns:w16sdtfl="http://schemas.microsoft.com/office/word/2024/wordml/sdtformatlock" xmlns:w16se="http://schemas.microsoft.com/office/word/2015/wordml/symex" mc:Ignorable="w14 w15 w16se w16cid w16 w16cex w16sdtdh w16sdtfl w16du">
   <w:docDefaults>
     <w:rPrDefault>
       <w:rPr>
@@ -5938,14 +5574,6 @@
 </file>
 
 <file path=customXml/item1.xml><?xml version="1.0" encoding="utf-8"?>
-<p:properties xmlns:p="http://schemas.microsoft.com/office/2006/metadata/properties" xmlns:xsi="http://www.w3.org/2001/XMLSchema-instance" xmlns:pc="http://schemas.microsoft.com/office/infopath/2007/PartnerControls">
-  <documentManagement>
-    <_activity xmlns="92a6c4a4-92cd-4a9a-930c-1214ca74af3a" xsi:nil="true"/>
-  </documentManagement>
-</p:properties>
-</file>
-
-<file path=customXml/item2.xml><?xml version="1.0" encoding="utf-8"?>
 <ct:contentTypeSchema xmlns:ct="http://schemas.microsoft.com/office/2006/metadata/contentType" xmlns:ma="http://schemas.microsoft.com/office/2006/metadata/properties/metaAttributes" ct:_="" ma:_="" ma:contentTypeName="Document" ma:contentTypeID="0x010100357B8A01AE99EB47A83D3A9E7F03DDD4" ma:contentTypeVersion="10" ma:contentTypeDescription="Create a new document." ma:contentTypeScope="" ma:versionID="ddfcc7f470f793e7d4cd32153f2cd4bc">
   <xsd:schema xmlns:xsd="http://www.w3.org/2001/XMLSchema" xmlns:xs="http://www.w3.org/2001/XMLSchema" xmlns:p="http://schemas.microsoft.com/office/2006/metadata/properties" xmlns:ns3="92a6c4a4-92cd-4a9a-930c-1214ca74af3a" xmlns:ns4="fa5cdb02-d3f6-4e92-be32-6b481abbd474" targetNamespace="http://schemas.microsoft.com/office/2006/metadata/properties" ma:root="true" ma:fieldsID="76b2b20a8d4d66bea582dc080a84d963" ns3:_="" ns4:_="">
     <xsd:import namespace="92a6c4a4-92cd-4a9a-930c-1214ca74af3a"/>
@@ -6148,7 +5776,7 @@
 </ct:contentTypeSchema>
 </file>
 
-<file path=customXml/item3.xml><?xml version="1.0" encoding="utf-8"?>
+<file path=customXml/item2.xml><?xml version="1.0" encoding="utf-8"?>
 <?mso-contentType ?>
 <FormTemplates xmlns="http://schemas.microsoft.com/sharepoint/v3/contenttype/forms">
   <Display>DocumentLibraryForm</Display>
@@ -6157,17 +5785,15 @@
 </FormTemplates>
 </file>
 
-<file path=customXml/itemProps1.xml><?xml version="1.0" encoding="utf-8"?>
-<ds:datastoreItem xmlns:ds="http://schemas.openxmlformats.org/officeDocument/2006/customXml" ds:itemID="{77C31B2A-0C39-4284-AAB3-211A0C7162C8}">
-  <ds:schemaRefs>
-    <ds:schemaRef ds:uri="http://schemas.microsoft.com/office/2006/metadata/properties"/>
-    <ds:schemaRef ds:uri="http://schemas.microsoft.com/office/infopath/2007/PartnerControls"/>
-    <ds:schemaRef ds:uri="92a6c4a4-92cd-4a9a-930c-1214ca74af3a"/>
-  </ds:schemaRefs>
-</ds:datastoreItem>
+<file path=customXml/item3.xml><?xml version="1.0" encoding="utf-8"?>
+<p:properties xmlns:p="http://schemas.microsoft.com/office/2006/metadata/properties" xmlns:xsi="http://www.w3.org/2001/XMLSchema-instance" xmlns:pc="http://schemas.microsoft.com/office/infopath/2007/PartnerControls">
+  <documentManagement>
+    <_activity xmlns="92a6c4a4-92cd-4a9a-930c-1214ca74af3a" xsi:nil="true"/>
+  </documentManagement>
+</p:properties>
 </file>
 
-<file path=customXml/itemProps2.xml><?xml version="1.0" encoding="utf-8"?>
+<file path=customXml/itemProps1.xml><?xml version="1.0" encoding="utf-8"?>
 <ds:datastoreItem xmlns:ds="http://schemas.openxmlformats.org/officeDocument/2006/customXml" ds:itemID="{2C606938-E8CD-4D2C-8F9B-AF1431E2E807}">
   <ds:schemaRefs>
     <ds:schemaRef ds:uri="http://schemas.microsoft.com/office/2006/metadata/contentType"/>
@@ -6186,10 +5812,20 @@
 </ds:datastoreItem>
 </file>
 
-<file path=customXml/itemProps3.xml><?xml version="1.0" encoding="utf-8"?>
+<file path=customXml/itemProps2.xml><?xml version="1.0" encoding="utf-8"?>
 <ds:datastoreItem xmlns:ds="http://schemas.openxmlformats.org/officeDocument/2006/customXml" ds:itemID="{95175B9C-0F56-47E1-95D4-DC95FB97A444}">
   <ds:schemaRefs>
     <ds:schemaRef ds:uri="http://schemas.microsoft.com/sharepoint/v3/contenttype/forms"/>
   </ds:schemaRefs>
 </ds:datastoreItem>
+</file>
+
+<file path=customXml/itemProps3.xml><?xml version="1.0" encoding="utf-8"?>
+<ds:datastoreItem xmlns:ds="http://schemas.openxmlformats.org/officeDocument/2006/customXml" ds:itemID="{77C31B2A-0C39-4284-AAB3-211A0C7162C8}">
+  <ds:schemaRefs>
+    <ds:schemaRef ds:uri="http://schemas.microsoft.com/office/2006/metadata/properties"/>
+    <ds:schemaRef ds:uri="http://schemas.microsoft.com/office/infopath/2007/PartnerControls"/>
+    <ds:schemaRef ds:uri="92a6c4a4-92cd-4a9a-930c-1214ca74af3a"/>
+  </ds:schemaRefs>
+</ds:datastoreItem>
 </file>
</xml_diff>

<commit_message>
added or removed data
</commit_message>
<xml_diff>
--- a/k8s/k8s tasks.docx
+++ b/k8s/k8s tasks.docx
@@ -288,44 +288,26 @@
           <w:sz w:val="20"/>
           <w:szCs w:val="20"/>
         </w:rPr>
-        <w:t>yum install -y kubeadm-1.19.0-0 --</w:t>
-      </w:r>
-      <w:proofErr w:type="spellStart"/>
+        <w:t>yum install -y kubeadm-1.19.0-0 --disableexcludes=</w:t>
+      </w:r>
       <w:r>
         <w:rPr>
           <w:rFonts w:ascii="Times New Roman" w:eastAsia="Times New Roman" w:hAnsi="Times New Roman" w:cs="Times New Roman"/>
           <w:sz w:val="20"/>
           <w:szCs w:val="20"/>
         </w:rPr>
-        <w:t>disableexcludes</w:t>
-      </w:r>
-      <w:proofErr w:type="spellEnd"/>
-      <w:r>
+        <w:t>Kubernetes</w:t>
+      </w:r>
+    </w:p>
+    <w:p>
+      <w:pPr>
+        <w:spacing w:before="100" w:beforeAutospacing="1" w:after="100" w:afterAutospacing="1" w:line="240" w:lineRule="auto"/>
+        <w:jc w:val="both"/>
         <w:rPr>
           <w:rFonts w:ascii="Times New Roman" w:eastAsia="Times New Roman" w:hAnsi="Times New Roman" w:cs="Times New Roman"/>
           <w:sz w:val="20"/>
           <w:szCs w:val="20"/>
         </w:rPr>
-        <w:t>=</w:t>
-      </w:r>
-      <w:r>
-        <w:rPr>
-          <w:rFonts w:ascii="Times New Roman" w:eastAsia="Times New Roman" w:hAnsi="Times New Roman" w:cs="Times New Roman"/>
-          <w:sz w:val="20"/>
-          <w:szCs w:val="20"/>
-        </w:rPr>
-        <w:t>Kubernetes</w:t>
-      </w:r>
-    </w:p>
-    <w:p>
-      <w:pPr>
-        <w:spacing w:before="100" w:beforeAutospacing="1" w:after="100" w:afterAutospacing="1" w:line="240" w:lineRule="auto"/>
-        <w:jc w:val="both"/>
-        <w:rPr>
-          <w:rFonts w:ascii="Times New Roman" w:eastAsia="Times New Roman" w:hAnsi="Times New Roman" w:cs="Times New Roman"/>
-          <w:sz w:val="20"/>
-          <w:szCs w:val="20"/>
-        </w:rPr>
       </w:pPr>
       <w:r>
         <w:rPr>
@@ -333,43 +315,7 @@
           <w:sz w:val="20"/>
           <w:szCs w:val="20"/>
         </w:rPr>
-        <w:t>yum list --</w:t>
-      </w:r>
-      <w:proofErr w:type="spellStart"/>
-      <w:r>
-        <w:rPr>
-          <w:rStyle w:val="ui-provider"/>
-          <w:sz w:val="20"/>
-          <w:szCs w:val="20"/>
-        </w:rPr>
-        <w:t>showduplicates</w:t>
-      </w:r>
-      <w:proofErr w:type="spellEnd"/>
-      <w:r>
-        <w:rPr>
-          <w:rStyle w:val="ui-provider"/>
-          <w:sz w:val="20"/>
-          <w:szCs w:val="20"/>
-        </w:rPr>
-        <w:t xml:space="preserve"> kubeadm --</w:t>
-      </w:r>
-      <w:proofErr w:type="spellStart"/>
-      <w:r>
-        <w:rPr>
-          <w:rStyle w:val="ui-provider"/>
-          <w:sz w:val="20"/>
-          <w:szCs w:val="20"/>
-        </w:rPr>
-        <w:t>disableexcludes</w:t>
-      </w:r>
-      <w:proofErr w:type="spellEnd"/>
-      <w:r>
-        <w:rPr>
-          <w:rStyle w:val="ui-provider"/>
-          <w:sz w:val="20"/>
-          <w:szCs w:val="20"/>
-        </w:rPr>
-        <w:t>=kubernetes</w:t>
+        <w:t>yum list --showduplicates kubeadm --disableexcludes=kubernetes</w:t>
       </w:r>
     </w:p>
     <w:p>
@@ -928,51 +874,7 @@
           <w:sz w:val="18"/>
           <w:szCs w:val="18"/>
         </w:rPr>
-        <w:t xml:space="preserve">: Install Prometheus and Grafana. Check the link at </w:t>
-      </w:r>
-      <w:proofErr w:type="gramStart"/>
-      <w:r>
-        <w:rPr>
-          <w:b/>
-          <w:bCs/>
-          <w:color w:val="002060"/>
-          <w:sz w:val="18"/>
-          <w:szCs w:val="18"/>
-        </w:rPr>
-        <w:t>https://github.com/coreos/kube-prometheus  and</w:t>
-      </w:r>
-      <w:proofErr w:type="gramEnd"/>
-      <w:r>
-        <w:rPr>
-          <w:b/>
-          <w:bCs/>
-          <w:color w:val="002060"/>
-          <w:sz w:val="18"/>
-          <w:szCs w:val="18"/>
-        </w:rPr>
-        <w:t xml:space="preserve"> follow the steps. Please make sure that you </w:t>
-      </w:r>
-      <w:proofErr w:type="gramStart"/>
-      <w:r>
-        <w:rPr>
-          <w:b/>
-          <w:bCs/>
-          <w:color w:val="002060"/>
-          <w:sz w:val="18"/>
-          <w:szCs w:val="18"/>
-        </w:rPr>
-        <w:t>are able to</w:t>
-      </w:r>
-      <w:proofErr w:type="gramEnd"/>
-      <w:r>
-        <w:rPr>
-          <w:b/>
-          <w:bCs/>
-          <w:color w:val="002060"/>
-          <w:sz w:val="18"/>
-          <w:szCs w:val="18"/>
-        </w:rPr>
-        <w:t xml:space="preserve"> see the metrics of the pods, nodes, etc. Check Grafana is working.</w:t>
+        <w:t>: Install Prometheus and Grafana. Check the link at https://github.com/coreos/kube-prometheus  and follow the steps. Please make sure that you are able to see the metrics of the pods, nodes, etc. Check Grafana is working.</w:t>
       </w:r>
     </w:p>
     <w:p>
@@ -1465,7 +1367,6 @@
         <w:t xml:space="preserve">FROM </w:t>
       </w:r>
       <w:proofErr w:type="spellStart"/>
-      <w:proofErr w:type="gramStart"/>
       <w:r>
         <w:rPr>
           <w:color w:val="BF8F00" w:themeColor="accent4" w:themeShade="BF"/>
@@ -1473,7 +1374,6 @@
         <w:t>node:slim</w:t>
       </w:r>
       <w:proofErr w:type="spellEnd"/>
-      <w:proofErr w:type="gramEnd"/>
     </w:p>
     <w:p>
       <w:pPr>
@@ -1580,74 +1480,52 @@
           <w:color w:val="BF8F00" w:themeColor="accent4" w:themeShade="BF"/>
         </w:rPr>
       </w:pPr>
-      <w:proofErr w:type="gramStart"/>
       <w:r>
         <w:rPr>
           <w:color w:val="BF8F00" w:themeColor="accent4" w:themeShade="BF"/>
         </w:rPr>
-        <w:t>COPY .</w:t>
-      </w:r>
-      <w:proofErr w:type="gramEnd"/>
-      <w:r>
+        <w:t>COPY ./app/ ./</w:t>
+      </w:r>
+    </w:p>
+    <w:p>
+      <w:pPr>
+        <w:pStyle w:val="NoSpacing"/>
         <w:rPr>
           <w:color w:val="BF8F00" w:themeColor="accent4" w:themeShade="BF"/>
         </w:rPr>
-        <w:t>/app</w:t>
-      </w:r>
-      <w:proofErr w:type="gramStart"/>
+      </w:pPr>
       <w:r>
         <w:rPr>
           <w:color w:val="BF8F00" w:themeColor="accent4" w:themeShade="BF"/>
         </w:rPr>
-        <w:t>/ .</w:t>
-      </w:r>
-      <w:proofErr w:type="gramEnd"/>
+        <w:t xml:space="preserve">RUN </w:t>
+      </w:r>
+      <w:proofErr w:type="spellStart"/>
       <w:r>
         <w:rPr>
           <w:color w:val="BF8F00" w:themeColor="accent4" w:themeShade="BF"/>
         </w:rPr>
-        <w:t>/</w:t>
-      </w:r>
-    </w:p>
-    <w:p>
-      <w:pPr>
-        <w:pStyle w:val="NoSpacing"/>
+        <w:t>npm</w:t>
+      </w:r>
+      <w:proofErr w:type="spellEnd"/>
+      <w:r>
         <w:rPr>
           <w:color w:val="BF8F00" w:themeColor="accent4" w:themeShade="BF"/>
         </w:rPr>
-      </w:pPr>
-      <w:r>
+        <w:t xml:space="preserve"> install -g npm@9.6.6</w:t>
+      </w:r>
+    </w:p>
+    <w:p>
+      <w:pPr>
+        <w:pStyle w:val="NoSpacing"/>
         <w:rPr>
           <w:color w:val="BF8F00" w:themeColor="accent4" w:themeShade="BF"/>
         </w:rPr>
-        <w:t xml:space="preserve">RUN </w:t>
-      </w:r>
-      <w:proofErr w:type="spellStart"/>
+      </w:pPr>
       <w:r>
         <w:rPr>
           <w:color w:val="BF8F00" w:themeColor="accent4" w:themeShade="BF"/>
         </w:rPr>
-        <w:t>npm</w:t>
-      </w:r>
-      <w:proofErr w:type="spellEnd"/>
-      <w:r>
-        <w:rPr>
-          <w:color w:val="BF8F00" w:themeColor="accent4" w:themeShade="BF"/>
-        </w:rPr>
-        <w:t xml:space="preserve"> install -g npm@9.6.6</w:t>
-      </w:r>
-    </w:p>
-    <w:p>
-      <w:pPr>
-        <w:pStyle w:val="NoSpacing"/>
-        <w:rPr>
-          <w:color w:val="BF8F00" w:themeColor="accent4" w:themeShade="BF"/>
-        </w:rPr>
-      </w:pPr>
-      <w:r>
-        <w:rPr>
-          <w:color w:val="BF8F00" w:themeColor="accent4" w:themeShade="BF"/>
-        </w:rPr>
         <w:t>CMD ["node", "app.js"]</w:t>
       </w:r>
     </w:p>
@@ -1679,16 +1557,8 @@
         <w:rPr>
           <w:color w:val="002060"/>
         </w:rPr>
-        <w:t>img:1.</w:t>
-      </w:r>
-      <w:proofErr w:type="gramStart"/>
-      <w:r>
-        <w:rPr>
-          <w:color w:val="002060"/>
-        </w:rPr>
-        <w:t>0 .</w:t>
-      </w:r>
-      <w:proofErr w:type="gramEnd"/>
+        <w:t>img:1.0 .</w:t>
+      </w:r>
     </w:p>
     <w:p>
       <w:pPr>
@@ -1906,16 +1776,15 @@
           <w:sz w:val="16"/>
           <w:szCs w:val="16"/>
         </w:rPr>
-        <w:t>db-</w:t>
-      </w:r>
-      <w:proofErr w:type="gramStart"/>
+        <w:t>db-pod.y</w:t>
+      </w:r>
       <w:r>
         <w:rPr>
           <w:color w:val="002060"/>
           <w:sz w:val="16"/>
           <w:szCs w:val="16"/>
         </w:rPr>
-        <w:t>pod.y</w:t>
+        <w:t>a</w:t>
       </w:r>
       <w:r>
         <w:rPr>
@@ -1923,18 +1792,9 @@
           <w:sz w:val="16"/>
           <w:szCs w:val="16"/>
         </w:rPr>
-        <w:t>a</w:t>
-      </w:r>
-      <w:r>
-        <w:rPr>
-          <w:color w:val="002060"/>
-          <w:sz w:val="16"/>
-          <w:szCs w:val="16"/>
-        </w:rPr>
         <w:t>ml</w:t>
       </w:r>
       <w:proofErr w:type="spellEnd"/>
-      <w:proofErr w:type="gramEnd"/>
     </w:p>
     <w:p>
       <w:pPr>
@@ -2430,15 +2290,7 @@
           <w:sz w:val="16"/>
           <w:szCs w:val="16"/>
         </w:rPr>
-        <w:t>db-</w:t>
-      </w:r>
-      <w:proofErr w:type="gramStart"/>
-      <w:r>
-        <w:rPr>
-          <w:sz w:val="16"/>
-          <w:szCs w:val="16"/>
-        </w:rPr>
-        <w:t>pod.y</w:t>
+        <w:t>db-pod.y</w:t>
       </w:r>
       <w:r>
         <w:rPr>
@@ -2455,7 +2307,6 @@
         <w:t>ml</w:t>
       </w:r>
       <w:proofErr w:type="spellEnd"/>
-      <w:proofErr w:type="gramEnd"/>
     </w:p>
     <w:p>
       <w:pPr>
@@ -2493,10 +2344,13 @@
           <w:szCs w:val="16"/>
           <w:shd w:val="clear" w:color="auto" w:fill="E3E8F4"/>
         </w:rPr>
-        <w:t>db-</w:t>
-      </w:r>
-      <w:proofErr w:type="gramStart"/>
-      <w:r>
+        <w:t>db-service.yaml</w:t>
+      </w:r>
+      <w:proofErr w:type="spellEnd"/>
+    </w:p>
+    <w:p>
+      <w:pPr>
+        <w:pStyle w:val="NoSpacing"/>
         <w:rPr>
           <w:rFonts w:ascii="Courier New" w:hAnsi="Courier New" w:cs="Courier New"/>
           <w:color w:val="24335A"/>
@@ -2504,21 +2358,6 @@
           <w:szCs w:val="16"/>
           <w:shd w:val="clear" w:color="auto" w:fill="E3E8F4"/>
         </w:rPr>
-        <w:t>service.yaml</w:t>
-      </w:r>
-      <w:proofErr w:type="spellEnd"/>
-      <w:proofErr w:type="gramEnd"/>
-    </w:p>
-    <w:p>
-      <w:pPr>
-        <w:pStyle w:val="NoSpacing"/>
-        <w:rPr>
-          <w:rFonts w:ascii="Courier New" w:hAnsi="Courier New" w:cs="Courier New"/>
-          <w:color w:val="24335A"/>
-          <w:sz w:val="16"/>
-          <w:szCs w:val="16"/>
-          <w:shd w:val="clear" w:color="auto" w:fill="E3E8F4"/>
-        </w:rPr>
       </w:pPr>
     </w:p>
     <w:p>
@@ -2850,18 +2689,9 @@
           <w:sz w:val="18"/>
           <w:szCs w:val="18"/>
         </w:rPr>
-        <w:t>db-</w:t>
-      </w:r>
-      <w:proofErr w:type="gramStart"/>
-      <w:r>
-        <w:rPr>
-          <w:sz w:val="18"/>
-          <w:szCs w:val="18"/>
-        </w:rPr>
-        <w:t>service.yaml</w:t>
+        <w:t>db-service.yaml</w:t>
       </w:r>
       <w:proofErr w:type="spellEnd"/>
-      <w:proofErr w:type="gramEnd"/>
     </w:p>
     <w:p>
       <w:pPr>
@@ -3802,14 +3632,13 @@
         <w:lastRenderedPageBreak/>
         <w:t>&gt;&gt;</w:t>
       </w:r>
-      <w:proofErr w:type="gramStart"/>
       <w:r>
         <w:rPr>
           <w:rStyle w:val="ui-provider"/>
           <w:sz w:val="18"/>
           <w:szCs w:val="18"/>
         </w:rPr>
-        <w:t xml:space="preserve">&gt; </w:t>
+        <w:t>&gt; sudo</w:t>
       </w:r>
       <w:r>
         <w:rPr>
@@ -3825,90 +3654,53 @@
           <w:sz w:val="18"/>
           <w:szCs w:val="18"/>
         </w:rPr>
-        <w:t>sudo</w:t>
-      </w:r>
-      <w:proofErr w:type="gramEnd"/>
-      <w:r>
+        <w:t>sh ./get_helm.sh</w:t>
+      </w:r>
+    </w:p>
+    <w:p>
+      <w:pPr>
+        <w:rPr>
+          <w:rStyle w:val="ui-provider"/>
+        </w:rPr>
+      </w:pPr>
+      <w:r>
+        <w:rPr>
+          <w:rStyle w:val="ui-provider"/>
+        </w:rPr>
+        <w:t>### to add helm repo</w:t>
+      </w:r>
+    </w:p>
+    <w:p>
+      <w:pPr>
         <w:rPr>
           <w:rStyle w:val="ui-provider"/>
           <w:sz w:val="18"/>
           <w:szCs w:val="18"/>
         </w:rPr>
-        <w:t xml:space="preserve"> </w:t>
-      </w:r>
+      </w:pPr>
       <w:r>
         <w:rPr>
           <w:rStyle w:val="ui-provider"/>
           <w:sz w:val="18"/>
           <w:szCs w:val="18"/>
         </w:rPr>
-        <w:t>sh ./get_helm.sh</w:t>
-      </w:r>
-    </w:p>
-    <w:p>
-      <w:pPr>
-        <w:rPr>
-          <w:rStyle w:val="ui-provider"/>
-        </w:rPr>
-      </w:pPr>
-      <w:r>
-        <w:rPr>
-          <w:rStyle w:val="ui-provider"/>
-        </w:rPr>
-        <w:t>### to add helm repo</w:t>
-      </w:r>
-    </w:p>
-    <w:p>
-      <w:pPr>
+        <w:t xml:space="preserve">helm </w:t>
+      </w:r>
+      <w:r>
         <w:rPr>
           <w:rStyle w:val="ui-provider"/>
           <w:sz w:val="18"/>
           <w:szCs w:val="18"/>
         </w:rPr>
-      </w:pPr>
+        <w:t>repos</w:t>
+      </w:r>
       <w:r>
         <w:rPr>
           <w:rStyle w:val="ui-provider"/>
           <w:sz w:val="18"/>
           <w:szCs w:val="18"/>
         </w:rPr>
-        <w:t xml:space="preserve">helm </w:t>
-      </w:r>
-      <w:proofErr w:type="gramStart"/>
-      <w:r>
-        <w:rPr>
-          <w:rStyle w:val="ui-provider"/>
-          <w:sz w:val="18"/>
-          <w:szCs w:val="18"/>
-        </w:rPr>
-        <w:t>repo</w:t>
-      </w:r>
-      <w:proofErr w:type="gramEnd"/>
-      <w:r>
-        <w:rPr>
-          <w:rStyle w:val="ui-provider"/>
-          <w:sz w:val="18"/>
-          <w:szCs w:val="18"/>
-        </w:rPr>
-        <w:t xml:space="preserve"> add </w:t>
-      </w:r>
-      <w:proofErr w:type="spellStart"/>
-      <w:r>
-        <w:rPr>
-          <w:rStyle w:val="ui-provider"/>
-          <w:sz w:val="18"/>
-          <w:szCs w:val="18"/>
-        </w:rPr>
-        <w:t>bitnami</w:t>
-      </w:r>
-      <w:proofErr w:type="spellEnd"/>
-      <w:r>
-        <w:rPr>
-          <w:rStyle w:val="ui-provider"/>
-          <w:sz w:val="18"/>
-          <w:szCs w:val="18"/>
-        </w:rPr>
-        <w:t xml:space="preserve"> </w:t>
+        <w:t xml:space="preserve"> add bitnami </w:t>
       </w:r>
       <w:hyperlink r:id="rId41" w:history="1">
         <w:r>
@@ -4005,33 +3797,17 @@
         </w:rPr>
         <w:t xml:space="preserve">## install </w:t>
       </w:r>
-      <w:proofErr w:type="spellStart"/>
       <w:r>
         <w:rPr>
           <w:rStyle w:val="ui-provider"/>
         </w:rPr>
-        <w:t>mysql</w:t>
-      </w:r>
-      <w:proofErr w:type="spellEnd"/>
+        <w:t>MySQL</w:t>
+      </w:r>
       <w:r>
         <w:rPr>
           <w:rStyle w:val="ui-provider"/>
         </w:rPr>
-        <w:t xml:space="preserve"> from </w:t>
-      </w:r>
-      <w:proofErr w:type="spellStart"/>
-      <w:r>
-        <w:rPr>
-          <w:rStyle w:val="ui-provider"/>
-        </w:rPr>
-        <w:t>bitnami</w:t>
-      </w:r>
-      <w:proofErr w:type="spellEnd"/>
-      <w:r>
-        <w:rPr>
-          <w:rStyle w:val="ui-provider"/>
-        </w:rPr>
-        <w:t>/repo</w:t>
+        <w:t xml:space="preserve"> from bitnami/repo</w:t>
       </w:r>
     </w:p>
     <w:p>
@@ -4227,23 +4003,7 @@
     </w:p>
     <w:p>
       <w:r>
-        <w:t>&gt;&gt;&gt; yum list --</w:t>
-      </w:r>
-      <w:proofErr w:type="spellStart"/>
-      <w:r>
-        <w:t>showduplicates</w:t>
-      </w:r>
-      <w:proofErr w:type="spellEnd"/>
-      <w:r>
-        <w:t xml:space="preserve"> kubeadm --</w:t>
-      </w:r>
-      <w:proofErr w:type="spellStart"/>
-      <w:r>
-        <w:t>disableexcludes</w:t>
-      </w:r>
-      <w:proofErr w:type="spellEnd"/>
-      <w:r>
-        <w:t>=kubernetes</w:t>
+        <w:t>&gt;&gt;&gt; yum list --showduplicates kubeadm --disableexcludes=kubernetes</w:t>
       </w:r>
     </w:p>
     <w:p>
@@ -4262,39 +4022,21 @@
     <w:p>
       <w:r>
         <w:lastRenderedPageBreak/>
-        <w:t xml:space="preserve">kubeadm join 192.168.0.23:6443 --token </w:t>
-      </w:r>
-      <w:proofErr w:type="gramStart"/>
-      <w:r>
-        <w:t>absojx.xa</w:t>
-      </w:r>
-      <w:proofErr w:type="gramEnd"/>
-      <w:r>
-        <w:t>0vh0s2xxbwklf7     --discovery-token-ca-cert-hash sha256:5344dfe4aef02eb7a079cc75b80c7c1accb0d49e591bff9eb2a4ae5843d99a5a</w:t>
-      </w:r>
-    </w:p>
-    <w:p>
-      <w:r>
-        <w:t xml:space="preserve">---- </w:t>
-      </w:r>
-      <w:proofErr w:type="spellStart"/>
-      <w:r>
-        <w:t>cordone</w:t>
-      </w:r>
-      <w:proofErr w:type="spellEnd"/>
-      <w:r>
-        <w:t xml:space="preserve"> node</w:t>
+        <w:t>kubeadm join 192.168.0.23:6443 --token absojx.xa0vh0s2xxbwklf7     --discovery-token-ca-cert-hash sha256:5344dfe4aef02eb7a079cc75b80c7c1accb0d49e591bff9eb2a4ae5843d99a5a</w:t>
+      </w:r>
+    </w:p>
+    <w:p>
+      <w:r>
+        <w:t>---- cordone node</w:t>
       </w:r>
     </w:p>
     <w:p>
       <w:r>
         <w:t>&gt;&gt;&gt; kubectl drain controller.example.com --ignore-</w:t>
       </w:r>
-      <w:proofErr w:type="spellStart"/>
-      <w:r>
-        <w:t>daemonsets</w:t>
-      </w:r>
-      <w:proofErr w:type="spellEnd"/>
+      <w:r>
+        <w:t>daemonSet</w:t>
+      </w:r>
     </w:p>
     <w:p>
       <w:r>
@@ -4380,11 +4122,9 @@
       <w:pPr>
         <w:ind w:firstLine="720"/>
       </w:pPr>
-      <w:proofErr w:type="spellStart"/>
-      <w:r>
-        <w:t>ResourceQuota</w:t>
-      </w:r>
-      <w:proofErr w:type="spellEnd"/>
+      <w:r>
+        <w:t>Resource Quota</w:t>
+      </w:r>
       <w:r>
         <w:t>:</w:t>
       </w:r>
@@ -4394,15 +4134,7 @@
         <w:ind w:firstLine="720"/>
       </w:pPr>
       <w:r>
-        <w:t xml:space="preserve">Switch </w:t>
-      </w:r>
-      <w:proofErr w:type="gramStart"/>
-      <w:r>
-        <w:t>ns :</w:t>
-      </w:r>
-      <w:proofErr w:type="gramEnd"/>
-      <w:r>
-        <w:t xml:space="preserve"> </w:t>
+        <w:t xml:space="preserve">Switch ns : </w:t>
       </w:r>
       <w:r>
         <w:t xml:space="preserve">snap install </w:t>

</xml_diff>